<commit_message>
Task 8 Screen Prints Revised
I have included the screen print of the new created IOwnable.java file and he methods I had selected to extract.
</commit_message>
<xml_diff>
--- a/Project2_Task8_ScreenPrints.docx
+++ b/Project2_Task8_ScreenPrints.docx
@@ -225,6 +225,71 @@
           <o:OLEObject xmlns:r="http://schemas.openxmlformats.org/officeDocument/2006/relationships" xmlns:o="urn:schemas-microsoft-com:office:office" Type="Embed" ProgID="StaticDib" DrawAspect="Content" ObjectID="0000000005" ShapeID="rectole0000000005" r:id="docRId10"/>
         </w:object>
       </w:r>
+    </w:p>
+    <w:p>
+      <w:pPr>
+        <w:spacing w:before="0" w:after="200" w:line="240"/>
+        <w:ind w:right="0" w:left="0" w:firstLine="0"/>
+        <w:jc w:val="left"/>
+        <w:rPr>
+          <w:rFonts w:ascii="Calibri" w:hAnsi="Calibri" w:cs="Calibri" w:eastAsia="Calibri"/>
+          <w:color w:val="auto"/>
+          <w:spacing w:val="0"/>
+          <w:position w:val="0"/>
+          <w:sz w:val="22"/>
+          <w:shd w:fill="auto" w:val="clear"/>
+        </w:rPr>
+      </w:pPr>
+      <w:r>
+        <w:rPr>
+          <w:rFonts w:ascii="Calibri" w:hAnsi="Calibri" w:cs="Calibri" w:eastAsia="Calibri"/>
+          <w:color w:val="auto"/>
+          <w:spacing w:val="0"/>
+          <w:position w:val="0"/>
+          <w:sz w:val="22"/>
+          <w:shd w:fill="auto" w:val="clear"/>
+        </w:rPr>
+        <w:t xml:space="preserve">Screen print of the new files that were created and the methods I had selected.</w:t>
+      </w:r>
+    </w:p>
+    <w:p>
+      <w:pPr>
+        <w:spacing w:before="0" w:after="200" w:line="240"/>
+        <w:ind w:right="0" w:left="0" w:firstLine="0"/>
+        <w:jc w:val="left"/>
+        <w:rPr>
+          <w:rFonts w:ascii="Calibri" w:hAnsi="Calibri" w:cs="Calibri" w:eastAsia="Calibri"/>
+          <w:color w:val="auto"/>
+          <w:spacing w:val="0"/>
+          <w:position w:val="0"/>
+          <w:sz w:val="22"/>
+          <w:shd w:fill="auto" w:val="clear"/>
+        </w:rPr>
+      </w:pPr>
+      <w:r>
+        <w:object w:dxaOrig="8640" w:dyaOrig="4860">
+          <v:rect xmlns:o="urn:schemas-microsoft-com:office:office" xmlns:v="urn:schemas-microsoft-com:vml" id="rectole0000000006" style="width:432.000000pt;height:243.000000pt" o:preferrelative="t" o:ole="">
+            <o:lock v:ext="edit"/>
+            <v:imagedata xmlns:r="http://schemas.openxmlformats.org/officeDocument/2006/relationships" r:id="docRId13" o:title=""/>
+          </v:rect>
+          <o:OLEObject xmlns:r="http://schemas.openxmlformats.org/officeDocument/2006/relationships" xmlns:o="urn:schemas-microsoft-com:office:office" Type="Embed" ProgID="StaticDib" DrawAspect="Content" ObjectID="0000000006" ShapeID="rectole0000000006" r:id="docRId12"/>
+        </w:object>
+      </w:r>
+    </w:p>
+    <w:p>
+      <w:pPr>
+        <w:spacing w:before="0" w:after="200" w:line="240"/>
+        <w:ind w:right="0" w:left="0" w:firstLine="0"/>
+        <w:jc w:val="left"/>
+        <w:rPr>
+          <w:rFonts w:ascii="Calibri" w:hAnsi="Calibri" w:cs="Calibri" w:eastAsia="Calibri"/>
+          <w:color w:val="auto"/>
+          <w:spacing w:val="0"/>
+          <w:position w:val="0"/>
+          <w:sz w:val="22"/>
+          <w:shd w:fill="auto" w:val="clear"/>
+        </w:rPr>
+      </w:pPr>
     </w:p>
     <w:p>
       <w:pPr>

</xml_diff>